<commit_message>
adds my part of the report.
</commit_message>
<xml_diff>
--- a/weekly-reports/TechOps Weekly Report 6.docx
+++ b/weekly-reports/TechOps Weekly Report 6.docx
@@ -1,26 +1,43 @@
 
 <file path=word/document.xml><?xml version="1.0" encoding="utf-8"?>
-<w:document xmlns:wpc="http://schemas.microsoft.com/office/word/2010/wordprocessingCanvas" xmlns:cx="http://schemas.microsoft.com/office/drawing/2014/chartex" xmlns:cx1="http://schemas.microsoft.com/office/drawing/2015/9/8/chartex" xmlns:cx2="http://schemas.microsoft.com/office/drawing/2015/10/21/chartex" xmlns:mc="http://schemas.openxmlformats.org/markup-compatibility/2006" xmlns:o="urn:schemas-microsoft-com:office:office" xmlns:r="http://schemas.openxmlformats.org/officeDocument/2006/relationships" xmlns:m="http://schemas.openxmlformats.org/officeDocument/2006/math" xmlns:v="urn:schemas-microsoft-com:vml" xmlns:wp14="http://schemas.microsoft.com/office/word/2010/wordprocessingDrawing" xmlns:wp="http://schemas.openxmlformats.org/drawingml/2006/wordprocessingDrawing" xmlns:w10="urn:schemas-microsoft-com:office:word" xmlns:w="http://schemas.openxmlformats.org/wordprocessingml/2006/main" xmlns:w14="http://schemas.microsoft.com/office/word/2010/wordml" xmlns:w15="http://schemas.microsoft.com/office/word/2012/wordml" xmlns:w16se="http://schemas.microsoft.com/office/word/2015/wordml/symex" xmlns:wpg="http://schemas.microsoft.com/office/word/2010/wordprocessingGroup" xmlns:wpi="http://schemas.microsoft.com/office/word/2010/wordprocessingInk" xmlns:wne="http://schemas.microsoft.com/office/word/2006/wordml" xmlns:wps="http://schemas.microsoft.com/office/word/2010/wordprocessingShape" mc:Ignorable="w14 w15 w16se wp14">
+<w:document xmlns:o="urn:schemas-microsoft-com:office:office" xmlns:r="http://schemas.openxmlformats.org/officeDocument/2006/relationships" xmlns:v="urn:schemas-microsoft-com:vml" xmlns:w="http://schemas.openxmlformats.org/wordprocessingml/2006/main" xmlns:w10="urn:schemas-microsoft-com:office:word" xmlns:wp="http://schemas.openxmlformats.org/drawingml/2006/wordprocessingDrawing" xmlns:wps="http://schemas.microsoft.com/office/word/2010/wordprocessingShape" xmlns:wpg="http://schemas.microsoft.com/office/word/2010/wordprocessingGroup" xmlns:mc="http://schemas.openxmlformats.org/markup-compatibility/2006" xmlns:wp14="http://schemas.microsoft.com/office/word/2010/wordprocessingDrawing" xmlns:w14="http://schemas.microsoft.com/office/word/2010/wordml" mc:Ignorable="w14 wp14">
   <w:body>
     <w:tbl>
       <w:tblPr>
         <w:tblStyle w:val="TableGrid"/>
-        <w:tblpPr w:leftFromText="180" w:rightFromText="180" w:horzAnchor="margin" w:tblpY="740"/>
+        <w:tblpPr w:bottomFromText="0" w:horzAnchor="margin" w:leftFromText="180" w:rightFromText="180" w:tblpX="0" w:tblpY="740" w:topFromText="0" w:vertAnchor="margin"/>
         <w:tblW w:w="10165" w:type="dxa"/>
-        <w:tblLook w:val="04A0" w:firstRow="1" w:lastRow="0" w:firstColumn="1" w:lastColumn="0" w:noHBand="0" w:noVBand="1"/>
+        <w:jc w:val="left"/>
+        <w:tblInd w:w="108" w:type="dxa"/>
+        <w:tblCellMar>
+          <w:top w:w="0" w:type="dxa"/>
+          <w:left w:w="103" w:type="dxa"/>
+          <w:bottom w:w="0" w:type="dxa"/>
+          <w:right w:w="108" w:type="dxa"/>
+        </w:tblCellMar>
+        <w:tblLook w:firstRow="1" w:noVBand="1" w:lastRow="0" w:firstColumn="1" w:lastColumn="0" w:noHBand="0" w:val="04a0"/>
       </w:tblPr>
       <w:tblGrid>
-        <w:gridCol w:w="4675"/>
+        <w:gridCol w:w="4674"/>
         <w:gridCol w:w="5490"/>
       </w:tblGrid>
       <w:tr>
-        <w:tc>
-          <w:tcPr>
-            <w:tcW w:w="4675" w:type="dxa"/>
-          </w:tcPr>
-          <w:p>
-            <w:pPr>
-              <w:rPr>
+        <w:trPr/>
+        <w:tc>
+          <w:tcPr>
+            <w:tcW w:w="4674" w:type="dxa"/>
+            <w:tcBorders/>
+            <w:shd w:fill="auto" w:val="clear"/>
+            <w:tcMar>
+              <w:left w:w="103" w:type="dxa"/>
+            </w:tcMar>
+          </w:tcPr>
+          <w:p>
+            <w:pPr>
+              <w:pStyle w:val="Normal"/>
+              <w:spacing w:lineRule="auto" w:line="240" w:before="0" w:after="0"/>
+              <w:rPr>
+                <w:b/>
                 <w:b/>
               </w:rPr>
             </w:pPr>
@@ -35,22 +52,42 @@
         <w:tc>
           <w:tcPr>
             <w:tcW w:w="5490" w:type="dxa"/>
-          </w:tcPr>
-          <w:p>
-            <w:r>
+            <w:tcBorders/>
+            <w:shd w:fill="auto" w:val="clear"/>
+            <w:tcMar>
+              <w:left w:w="103" w:type="dxa"/>
+            </w:tcMar>
+          </w:tcPr>
+          <w:p>
+            <w:pPr>
+              <w:pStyle w:val="Normal"/>
+              <w:spacing w:lineRule="auto" w:line="240" w:before="0" w:after="0"/>
+              <w:rPr/>
+            </w:pPr>
+            <w:r>
+              <w:rPr/>
               <w:t>TechOps</w:t>
             </w:r>
           </w:p>
         </w:tc>
       </w:tr>
       <w:tr>
-        <w:tc>
-          <w:tcPr>
-            <w:tcW w:w="4675" w:type="dxa"/>
-          </w:tcPr>
-          <w:p>
-            <w:pPr>
-              <w:rPr>
+        <w:trPr/>
+        <w:tc>
+          <w:tcPr>
+            <w:tcW w:w="4674" w:type="dxa"/>
+            <w:tcBorders/>
+            <w:shd w:fill="auto" w:val="clear"/>
+            <w:tcMar>
+              <w:left w:w="103" w:type="dxa"/>
+            </w:tcMar>
+          </w:tcPr>
+          <w:p>
+            <w:pPr>
+              <w:pStyle w:val="Normal"/>
+              <w:spacing w:lineRule="auto" w:line="240" w:before="0" w:after="0"/>
+              <w:rPr>
+                <w:b/>
                 <w:b/>
               </w:rPr>
             </w:pPr>
@@ -65,22 +102,42 @@
         <w:tc>
           <w:tcPr>
             <w:tcW w:w="5490" w:type="dxa"/>
-          </w:tcPr>
-          <w:p>
-            <w:r>
+            <w:tcBorders/>
+            <w:shd w:fill="auto" w:val="clear"/>
+            <w:tcMar>
+              <w:left w:w="103" w:type="dxa"/>
+            </w:tcMar>
+          </w:tcPr>
+          <w:p>
+            <w:pPr>
+              <w:pStyle w:val="Normal"/>
+              <w:spacing w:lineRule="auto" w:line="240" w:before="0" w:after="0"/>
+              <w:rPr/>
+            </w:pPr>
+            <w:r>
+              <w:rPr/>
               <w:t>CS 4850</w:t>
             </w:r>
           </w:p>
         </w:tc>
       </w:tr>
       <w:tr>
-        <w:tc>
-          <w:tcPr>
-            <w:tcW w:w="4675" w:type="dxa"/>
-          </w:tcPr>
-          <w:p>
-            <w:pPr>
-              <w:rPr>
+        <w:trPr/>
+        <w:tc>
+          <w:tcPr>
+            <w:tcW w:w="4674" w:type="dxa"/>
+            <w:tcBorders/>
+            <w:shd w:fill="auto" w:val="clear"/>
+            <w:tcMar>
+              <w:left w:w="103" w:type="dxa"/>
+            </w:tcMar>
+          </w:tcPr>
+          <w:p>
+            <w:pPr>
+              <w:pStyle w:val="Normal"/>
+              <w:spacing w:lineRule="auto" w:line="240" w:before="0" w:after="0"/>
+              <w:rPr>
+                <w:b/>
                 <w:b/>
               </w:rPr>
             </w:pPr>
@@ -95,22 +152,42 @@
         <w:tc>
           <w:tcPr>
             <w:tcW w:w="5490" w:type="dxa"/>
-          </w:tcPr>
-          <w:p>
-            <w:r>
+            <w:tcBorders/>
+            <w:shd w:fill="auto" w:val="clear"/>
+            <w:tcMar>
+              <w:left w:w="103" w:type="dxa"/>
+            </w:tcMar>
+          </w:tcPr>
+          <w:p>
+            <w:pPr>
+              <w:pStyle w:val="Normal"/>
+              <w:spacing w:lineRule="auto" w:line="240" w:before="0" w:after="0"/>
+              <w:rPr/>
+            </w:pPr>
+            <w:r>
+              <w:rPr/>
               <w:t>Jeswin Abraham, Alex Bates, Philip Bouie, Naga Gattupalli</w:t>
             </w:r>
           </w:p>
         </w:tc>
       </w:tr>
       <w:tr>
-        <w:tc>
-          <w:tcPr>
-            <w:tcW w:w="4675" w:type="dxa"/>
-          </w:tcPr>
-          <w:p>
-            <w:pPr>
-              <w:rPr>
+        <w:trPr/>
+        <w:tc>
+          <w:tcPr>
+            <w:tcW w:w="4674" w:type="dxa"/>
+            <w:tcBorders/>
+            <w:shd w:fill="auto" w:val="clear"/>
+            <w:tcMar>
+              <w:left w:w="103" w:type="dxa"/>
+            </w:tcMar>
+          </w:tcPr>
+          <w:p>
+            <w:pPr>
+              <w:pStyle w:val="Normal"/>
+              <w:spacing w:lineRule="auto" w:line="240" w:before="0" w:after="0"/>
+              <w:rPr>
+                <w:b/>
                 <w:b/>
               </w:rPr>
             </w:pPr>
@@ -125,9 +202,20 @@
         <w:tc>
           <w:tcPr>
             <w:tcW w:w="5490" w:type="dxa"/>
-          </w:tcPr>
-          <w:p>
-            <w:r>
+            <w:tcBorders/>
+            <w:shd w:fill="auto" w:val="clear"/>
+            <w:tcMar>
+              <w:left w:w="103" w:type="dxa"/>
+            </w:tcMar>
+          </w:tcPr>
+          <w:p>
+            <w:pPr>
+              <w:pStyle w:val="Normal"/>
+              <w:spacing w:lineRule="auto" w:line="240" w:before="0" w:after="0"/>
+              <w:rPr/>
+            </w:pPr>
+            <w:r>
+              <w:rPr/>
               <w:t>10/10/2016 - 10/16/2016</w:t>
             </w:r>
           </w:p>
@@ -136,23 +224,18 @@
     </w:tbl>
     <w:p>
       <w:pPr>
+        <w:pStyle w:val="Normal"/>
         <w:rPr>
+          <w:b/>
           <w:b/>
         </w:rPr>
       </w:pPr>
       <w:r>
+        <w:rPr/>
         <w:tab/>
-      </w:r>
-      <w:r>
         <w:tab/>
-      </w:r>
-      <w:r>
         <w:tab/>
-      </w:r>
-      <w:r>
         <w:tab/>
-      </w:r>
-      <w:r>
         <w:tab/>
       </w:r>
       <w:r>
@@ -162,30 +245,53 @@
         <w:t>Weekly Report</w:t>
       </w:r>
     </w:p>
-    <w:p/>
     <w:p>
+      <w:pPr>
+        <w:pStyle w:val="Normal"/>
+        <w:rPr/>
+      </w:pPr>
       <w:r>
+        <w:rPr/>
+      </w:r>
+    </w:p>
+    <w:p>
+      <w:pPr>
+        <w:pStyle w:val="Normal"/>
+        <w:rPr/>
+      </w:pPr>
+      <w:r>
+        <w:rPr/>
         <w:tab/>
-      </w:r>
-      <w:r>
         <w:tab/>
-      </w:r>
-      <w:r>
         <w:tab/>
-      </w:r>
-      <w:r>
         <w:tab/>
-      </w:r>
-      <w:r>
         <w:tab/>
       </w:r>
     </w:p>
-    <w:p/>
-    <w:p/>
     <w:p>
       <w:pPr>
+        <w:pStyle w:val="Normal"/>
+        <w:rPr/>
+      </w:pPr>
+      <w:r>
+        <w:rPr/>
+      </w:r>
+    </w:p>
+    <w:p>
+      <w:pPr>
+        <w:pStyle w:val="Normal"/>
+        <w:rPr/>
+      </w:pPr>
+      <w:r>
+        <w:rPr/>
+      </w:r>
+    </w:p>
+    <w:p>
+      <w:pPr>
+        <w:pStyle w:val="Normal"/>
         <w:ind w:left="2880" w:firstLine="720"/>
         <w:rPr>
+          <w:b/>
           <w:b/>
         </w:rPr>
       </w:pPr>
@@ -199,24 +305,41 @@
     <w:tbl>
       <w:tblPr>
         <w:tblStyle w:val="TableGrid"/>
-        <w:tblpPr w:leftFromText="180" w:rightFromText="180" w:vertAnchor="text" w:horzAnchor="margin" w:tblpY="146"/>
-        <w:tblW w:w="0" w:type="auto"/>
-        <w:tblLook w:val="04A0" w:firstRow="1" w:lastRow="0" w:firstColumn="1" w:lastColumn="0" w:noHBand="0" w:noVBand="1"/>
+        <w:tblpPr w:bottomFromText="0" w:horzAnchor="margin" w:leftFromText="180" w:rightFromText="180" w:tblpX="0" w:tblpY="146" w:topFromText="0" w:vertAnchor="text"/>
+        <w:tblW w:w="9350" w:type="dxa"/>
+        <w:jc w:val="left"/>
+        <w:tblInd w:w="108" w:type="dxa"/>
+        <w:tblCellMar>
+          <w:top w:w="0" w:type="dxa"/>
+          <w:left w:w="103" w:type="dxa"/>
+          <w:bottom w:w="0" w:type="dxa"/>
+          <w:right w:w="108" w:type="dxa"/>
+        </w:tblCellMar>
+        <w:tblLook w:firstRow="1" w:noVBand="1" w:lastRow="0" w:firstColumn="1" w:lastColumn="0" w:noHBand="0" w:val="04a0"/>
       </w:tblPr>
       <w:tblGrid>
-        <w:gridCol w:w="2335"/>
-        <w:gridCol w:w="2339"/>
+        <w:gridCol w:w="2334"/>
+        <w:gridCol w:w="2340"/>
         <w:gridCol w:w="2611"/>
-        <w:gridCol w:w="2065"/>
+        <w:gridCol w:w="2064"/>
       </w:tblGrid>
       <w:tr>
-        <w:tc>
-          <w:tcPr>
-            <w:tcW w:w="2335" w:type="dxa"/>
-          </w:tcPr>
-          <w:p>
-            <w:pPr>
-              <w:rPr>
+        <w:trPr/>
+        <w:tc>
+          <w:tcPr>
+            <w:tcW w:w="2334" w:type="dxa"/>
+            <w:tcBorders/>
+            <w:shd w:fill="auto" w:val="clear"/>
+            <w:tcMar>
+              <w:left w:w="103" w:type="dxa"/>
+            </w:tcMar>
+          </w:tcPr>
+          <w:p>
+            <w:pPr>
+              <w:pStyle w:val="Normal"/>
+              <w:spacing w:lineRule="auto" w:line="240" w:before="0" w:after="0"/>
+              <w:rPr>
+                <w:b/>
                 <w:b/>
               </w:rPr>
             </w:pPr>
@@ -230,11 +353,19 @@
         </w:tc>
         <w:tc>
           <w:tcPr>
-            <w:tcW w:w="2339" w:type="dxa"/>
-          </w:tcPr>
-          <w:p>
-            <w:pPr>
-              <w:rPr>
+            <w:tcW w:w="2340" w:type="dxa"/>
+            <w:tcBorders/>
+            <w:shd w:fill="auto" w:val="clear"/>
+            <w:tcMar>
+              <w:left w:w="103" w:type="dxa"/>
+            </w:tcMar>
+          </w:tcPr>
+          <w:p>
+            <w:pPr>
+              <w:pStyle w:val="Normal"/>
+              <w:spacing w:lineRule="auto" w:line="240" w:before="0" w:after="0"/>
+              <w:rPr>
+                <w:b/>
                 <w:b/>
               </w:rPr>
             </w:pPr>
@@ -246,6 +377,11 @@
             </w:r>
           </w:p>
           <w:p>
+            <w:pPr>
+              <w:pStyle w:val="Normal"/>
+              <w:spacing w:lineRule="auto" w:line="240" w:before="0" w:after="0"/>
+              <w:rPr/>
+            </w:pPr>
             <w:r>
               <w:rPr>
                 <w:b/>
@@ -257,10 +393,18 @@
         <w:tc>
           <w:tcPr>
             <w:tcW w:w="2611" w:type="dxa"/>
-          </w:tcPr>
-          <w:p>
-            <w:pPr>
-              <w:rPr>
+            <w:tcBorders/>
+            <w:shd w:fill="auto" w:val="clear"/>
+            <w:tcMar>
+              <w:left w:w="103" w:type="dxa"/>
+            </w:tcMar>
+          </w:tcPr>
+          <w:p>
+            <w:pPr>
+              <w:pStyle w:val="Normal"/>
+              <w:spacing w:lineRule="auto" w:line="240" w:before="0" w:after="0"/>
+              <w:rPr>
+                <w:b/>
                 <w:b/>
               </w:rPr>
             </w:pPr>
@@ -274,11 +418,19 @@
         </w:tc>
         <w:tc>
           <w:tcPr>
-            <w:tcW w:w="2065" w:type="dxa"/>
-          </w:tcPr>
-          <w:p>
-            <w:pPr>
-              <w:rPr>
+            <w:tcW w:w="2064" w:type="dxa"/>
+            <w:tcBorders/>
+            <w:shd w:fill="auto" w:val="clear"/>
+            <w:tcMar>
+              <w:left w:w="103" w:type="dxa"/>
+            </w:tcMar>
+          </w:tcPr>
+          <w:p>
+            <w:pPr>
+              <w:pStyle w:val="Normal"/>
+              <w:spacing w:lineRule="auto" w:line="240" w:before="0" w:after="0"/>
+              <w:rPr>
+                <w:b/>
                 <w:b/>
               </w:rPr>
             </w:pPr>
@@ -292,27 +444,56 @@
         </w:tc>
       </w:tr>
       <w:tr>
-        <w:tc>
-          <w:tcPr>
-            <w:tcW w:w="2335" w:type="dxa"/>
-          </w:tcPr>
-          <w:p>
-            <w:r>
+        <w:trPr/>
+        <w:tc>
+          <w:tcPr>
+            <w:tcW w:w="2334" w:type="dxa"/>
+            <w:tcBorders/>
+            <w:shd w:fill="auto" w:val="clear"/>
+            <w:tcMar>
+              <w:left w:w="103" w:type="dxa"/>
+            </w:tcMar>
+          </w:tcPr>
+          <w:p>
+            <w:pPr>
+              <w:pStyle w:val="Normal"/>
+              <w:spacing w:lineRule="auto" w:line="240" w:before="0" w:after="0"/>
+              <w:rPr/>
+            </w:pPr>
+            <w:r>
+              <w:rPr/>
               <w:t>1</w:t>
             </w:r>
           </w:p>
         </w:tc>
         <w:tc>
           <w:tcPr>
-            <w:tcW w:w="2339" w:type="dxa"/>
-          </w:tcPr>
-          <w:p>
-            <w:r>
+            <w:tcW w:w="2340" w:type="dxa"/>
+            <w:tcBorders/>
+            <w:shd w:fill="auto" w:val="clear"/>
+            <w:tcMar>
+              <w:left w:w="103" w:type="dxa"/>
+            </w:tcMar>
+          </w:tcPr>
+          <w:p>
+            <w:pPr>
+              <w:pStyle w:val="Normal"/>
+              <w:spacing w:lineRule="auto" w:line="240" w:before="0" w:after="0"/>
+              <w:rPr/>
+            </w:pPr>
+            <w:r>
+              <w:rPr/>
               <w:t>10/13/2016</w:t>
             </w:r>
           </w:p>
           <w:p>
-            <w:r>
+            <w:pPr>
+              <w:pStyle w:val="Normal"/>
+              <w:spacing w:lineRule="auto" w:line="240" w:before="0" w:after="0"/>
+              <w:rPr/>
+            </w:pPr>
+            <w:r>
+              <w:rPr/>
               <w:t>01:30pm-2:35pm</w:t>
             </w:r>
           </w:p>
@@ -320,32 +501,80 @@
         <w:tc>
           <w:tcPr>
             <w:tcW w:w="2611" w:type="dxa"/>
-          </w:tcPr>
-          <w:p>
-            <w:r>
+            <w:tcBorders/>
+            <w:shd w:fill="auto" w:val="clear"/>
+            <w:tcMar>
+              <w:left w:w="103" w:type="dxa"/>
+            </w:tcMar>
+          </w:tcPr>
+          <w:p>
+            <w:pPr>
+              <w:pStyle w:val="Normal"/>
+              <w:spacing w:lineRule="auto" w:line="240" w:before="0" w:after="0"/>
+              <w:rPr/>
+            </w:pPr>
+            <w:r>
+              <w:rPr/>
               <w:t>Discussed about the design document and also going over the code.</w:t>
             </w:r>
           </w:p>
         </w:tc>
         <w:tc>
           <w:tcPr>
-            <w:tcW w:w="2065" w:type="dxa"/>
-          </w:tcPr>
-          <w:p>
-            <w:r>
+            <w:tcW w:w="2064" w:type="dxa"/>
+            <w:tcBorders/>
+            <w:shd w:fill="auto" w:val="clear"/>
+            <w:tcMar>
+              <w:left w:w="103" w:type="dxa"/>
+            </w:tcMar>
+          </w:tcPr>
+          <w:p>
+            <w:pPr>
+              <w:pStyle w:val="Normal"/>
+              <w:spacing w:lineRule="auto" w:line="240" w:before="0" w:after="0"/>
+              <w:rPr/>
+            </w:pPr>
+            <w:r>
+              <w:rPr/>
               <w:t>Task Competed</w:t>
             </w:r>
           </w:p>
         </w:tc>
       </w:tr>
     </w:tbl>
-    <w:p/>
-    <w:p/>
-    <w:p/>
     <w:p>
       <w:pPr>
+        <w:pStyle w:val="Normal"/>
+        <w:rPr/>
+      </w:pPr>
+      <w:r>
+        <w:rPr/>
+      </w:r>
+    </w:p>
+    <w:p>
+      <w:pPr>
+        <w:pStyle w:val="Normal"/>
+        <w:rPr/>
+      </w:pPr>
+      <w:r>
+        <w:rPr/>
+      </w:r>
+    </w:p>
+    <w:p>
+      <w:pPr>
+        <w:pStyle w:val="Normal"/>
+        <w:rPr/>
+      </w:pPr>
+      <w:r>
+        <w:rPr/>
+      </w:r>
+    </w:p>
+    <w:p>
+      <w:pPr>
+        <w:pStyle w:val="Normal"/>
         <w:jc w:val="center"/>
         <w:rPr>
+          <w:b/>
           <w:b/>
         </w:rPr>
       </w:pPr>
@@ -359,154 +588,312 @@
     <w:tbl>
       <w:tblPr>
         <w:tblStyle w:val="TableGrid"/>
-        <w:tblW w:w="0" w:type="auto"/>
-        <w:tblLook w:val="04A0" w:firstRow="1" w:lastRow="0" w:firstColumn="1" w:lastColumn="0" w:noHBand="0" w:noVBand="1"/>
+        <w:tblW w:w="9350" w:type="dxa"/>
+        <w:jc w:val="left"/>
+        <w:tblInd w:w="0" w:type="dxa"/>
+        <w:tblCellMar>
+          <w:top w:w="0" w:type="dxa"/>
+          <w:left w:w="108" w:type="dxa"/>
+          <w:bottom w:w="0" w:type="dxa"/>
+          <w:right w:w="108" w:type="dxa"/>
+        </w:tblCellMar>
+        <w:tblLook w:firstRow="1" w:noVBand="1" w:lastRow="0" w:firstColumn="1" w:lastColumn="0" w:noHBand="0" w:val="04a0"/>
       </w:tblPr>
       <w:tblGrid>
         <w:gridCol w:w="4675"/>
-        <w:gridCol w:w="4675"/>
+        <w:gridCol w:w="4674"/>
       </w:tblGrid>
       <w:tr>
+        <w:trPr/>
         <w:tc>
           <w:tcPr>
             <w:tcW w:w="4675" w:type="dxa"/>
-          </w:tcPr>
-          <w:p>
-            <w:r>
+            <w:tcBorders/>
+            <w:shd w:fill="auto" w:val="clear"/>
+            <w:tcMar>
+              <w:left w:w="108" w:type="dxa"/>
+            </w:tcMar>
+          </w:tcPr>
+          <w:p>
+            <w:pPr>
+              <w:pStyle w:val="Normal"/>
+              <w:spacing w:lineRule="auto" w:line="240" w:before="0" w:after="0"/>
+              <w:rPr/>
+            </w:pPr>
+            <w:r>
+              <w:rPr/>
               <w:t>Name</w:t>
             </w:r>
           </w:p>
         </w:tc>
         <w:tc>
           <w:tcPr>
-            <w:tcW w:w="4675" w:type="dxa"/>
-          </w:tcPr>
-          <w:p>
-            <w:r>
+            <w:tcW w:w="4674" w:type="dxa"/>
+            <w:tcBorders/>
+            <w:shd w:fill="auto" w:val="clear"/>
+            <w:tcMar>
+              <w:left w:w="108" w:type="dxa"/>
+            </w:tcMar>
+          </w:tcPr>
+          <w:p>
+            <w:pPr>
+              <w:pStyle w:val="Normal"/>
+              <w:spacing w:lineRule="auto" w:line="240" w:before="0" w:after="0"/>
+              <w:rPr/>
+            </w:pPr>
+            <w:r>
+              <w:rPr/>
               <w:t>Tasks/Accomplishments</w:t>
             </w:r>
           </w:p>
         </w:tc>
       </w:tr>
       <w:tr>
+        <w:trPr/>
         <w:tc>
           <w:tcPr>
             <w:tcW w:w="4675" w:type="dxa"/>
-          </w:tcPr>
-          <w:p>
-            <w:r>
+            <w:tcBorders/>
+            <w:shd w:fill="auto" w:val="clear"/>
+            <w:tcMar>
+              <w:left w:w="108" w:type="dxa"/>
+            </w:tcMar>
+          </w:tcPr>
+          <w:p>
+            <w:pPr>
+              <w:pStyle w:val="Normal"/>
+              <w:spacing w:lineRule="auto" w:line="240" w:before="0" w:after="0"/>
+              <w:rPr/>
+            </w:pPr>
+            <w:r>
+              <w:rPr/>
               <w:t>Jeswin Abraham</w:t>
             </w:r>
           </w:p>
         </w:tc>
         <w:tc>
           <w:tcPr>
-            <w:tcW w:w="4675" w:type="dxa"/>
-          </w:tcPr>
-          <w:p/>
+            <w:tcW w:w="4674" w:type="dxa"/>
+            <w:tcBorders/>
+            <w:shd w:fill="auto" w:val="clear"/>
+            <w:tcMar>
+              <w:left w:w="108" w:type="dxa"/>
+            </w:tcMar>
+          </w:tcPr>
+          <w:p>
+            <w:pPr>
+              <w:pStyle w:val="Normal"/>
+              <w:spacing w:lineRule="auto" w:line="240" w:before="0" w:after="0"/>
+              <w:rPr/>
+            </w:pPr>
+            <w:r>
+              <w:rPr/>
+            </w:r>
+          </w:p>
         </w:tc>
       </w:tr>
       <w:tr>
+        <w:trPr/>
         <w:tc>
           <w:tcPr>
             <w:tcW w:w="4675" w:type="dxa"/>
-          </w:tcPr>
-          <w:p>
-            <w:r>
+            <w:tcBorders/>
+            <w:shd w:fill="auto" w:val="clear"/>
+            <w:tcMar>
+              <w:left w:w="108" w:type="dxa"/>
+            </w:tcMar>
+          </w:tcPr>
+          <w:p>
+            <w:pPr>
+              <w:pStyle w:val="Normal"/>
+              <w:spacing w:lineRule="auto" w:line="240" w:before="0" w:after="0"/>
+              <w:rPr/>
+            </w:pPr>
+            <w:r>
+              <w:rPr/>
               <w:t>Alex Bates</w:t>
             </w:r>
           </w:p>
         </w:tc>
         <w:tc>
           <w:tcPr>
-            <w:tcW w:w="4675" w:type="dxa"/>
-          </w:tcPr>
-          <w:p/>
+            <w:tcW w:w="4674" w:type="dxa"/>
+            <w:tcBorders/>
+            <w:shd w:fill="auto" w:val="clear"/>
+            <w:tcMar>
+              <w:left w:w="108" w:type="dxa"/>
+            </w:tcMar>
+          </w:tcPr>
+          <w:p>
+            <w:pPr>
+              <w:pStyle w:val="Normal"/>
+              <w:spacing w:lineRule="auto" w:line="240" w:before="0" w:after="0"/>
+              <w:rPr>
+                <w:lang w:eastAsia="ja-JP"/>
+              </w:rPr>
+            </w:pPr>
+            <w:r>
+              <w:rPr>
+                <w:lang w:eastAsia="ja-JP"/>
+              </w:rPr>
+              <w:t>Worked on code for creating and storing parking spaces. Outlined functions and possible interactions for several classes (ParkingLot, ParkingSpace, a simple gui).</w:t>
+            </w:r>
+          </w:p>
         </w:tc>
       </w:tr>
       <w:tr>
+        <w:trPr/>
         <w:tc>
           <w:tcPr>
             <w:tcW w:w="4675" w:type="dxa"/>
-          </w:tcPr>
-          <w:p>
-            <w:r>
+            <w:tcBorders/>
+            <w:shd w:fill="auto" w:val="clear"/>
+            <w:tcMar>
+              <w:left w:w="108" w:type="dxa"/>
+            </w:tcMar>
+          </w:tcPr>
+          <w:p>
+            <w:pPr>
+              <w:pStyle w:val="Normal"/>
+              <w:spacing w:lineRule="auto" w:line="240" w:before="0" w:after="0"/>
+              <w:rPr/>
+            </w:pPr>
+            <w:r>
+              <w:rPr/>
               <w:t>Philip Bouie</w:t>
             </w:r>
           </w:p>
         </w:tc>
         <w:tc>
           <w:tcPr>
-            <w:tcW w:w="4675" w:type="dxa"/>
-          </w:tcPr>
-          <w:p/>
+            <w:tcW w:w="4674" w:type="dxa"/>
+            <w:tcBorders/>
+            <w:shd w:fill="auto" w:val="clear"/>
+            <w:tcMar>
+              <w:left w:w="108" w:type="dxa"/>
+            </w:tcMar>
+          </w:tcPr>
+          <w:p>
+            <w:pPr>
+              <w:pStyle w:val="Normal"/>
+              <w:spacing w:lineRule="auto" w:line="240" w:before="0" w:after="0"/>
+              <w:rPr/>
+            </w:pPr>
+            <w:r>
+              <w:rPr/>
+            </w:r>
+          </w:p>
         </w:tc>
       </w:tr>
       <w:tr>
+        <w:trPr/>
         <w:tc>
           <w:tcPr>
             <w:tcW w:w="4675" w:type="dxa"/>
-          </w:tcPr>
-          <w:p>
-            <w:r>
+            <w:tcBorders/>
+            <w:shd w:fill="auto" w:val="clear"/>
+            <w:tcMar>
+              <w:left w:w="108" w:type="dxa"/>
+            </w:tcMar>
+          </w:tcPr>
+          <w:p>
+            <w:pPr>
+              <w:pStyle w:val="Normal"/>
+              <w:spacing w:lineRule="auto" w:line="240" w:before="0" w:after="0"/>
+              <w:rPr/>
+            </w:pPr>
+            <w:r>
+              <w:rPr/>
               <w:t>Naga Gattupalli</w:t>
             </w:r>
           </w:p>
         </w:tc>
         <w:tc>
           <w:tcPr>
-            <w:tcW w:w="4675" w:type="dxa"/>
-          </w:tcPr>
-          <w:p>
-            <w:r>
-              <w:t>Updated and posted the Parking Lot space indicator design. Working on the GUI.</w:t>
-            </w:r>
+            <w:tcW w:w="4674" w:type="dxa"/>
+            <w:tcBorders/>
+            <w:shd w:fill="auto" w:val="clear"/>
+            <w:tcMar>
+              <w:left w:w="108" w:type="dxa"/>
+            </w:tcMar>
+          </w:tcPr>
+          <w:p>
+            <w:pPr>
+              <w:pStyle w:val="Normal"/>
+              <w:spacing w:lineRule="auto" w:line="240" w:before="0" w:after="0"/>
+              <w:rPr/>
+            </w:pPr>
             <w:bookmarkStart w:id="0" w:name="_GoBack"/>
             <w:bookmarkEnd w:id="0"/>
+            <w:r>
+              <w:rPr/>
+              <w:t>Updated and posted the Parking Lot space indicator design. Working on the GUI.</w:t>
+            </w:r>
           </w:p>
         </w:tc>
       </w:tr>
     </w:tbl>
-    <w:p/>
-    <w:p/>
+    <w:p>
+      <w:pPr>
+        <w:pStyle w:val="Normal"/>
+        <w:rPr/>
+      </w:pPr>
+      <w:r>
+        <w:rPr/>
+      </w:r>
+    </w:p>
+    <w:p>
+      <w:pPr>
+        <w:pStyle w:val="Normal"/>
+        <w:widowControl/>
+        <w:bidi w:val="0"/>
+        <w:spacing w:lineRule="auto" w:line="259" w:before="0" w:after="160"/>
+        <w:jc w:val="left"/>
+        <w:rPr/>
+      </w:pPr>
+      <w:r>
+        <w:rPr/>
+      </w:r>
+    </w:p>
     <w:sectPr>
+      <w:type w:val="nextPage"/>
       <w:pgSz w:w="12240" w:h="15840"/>
-      <w:pgMar w:top="1440" w:right="1440" w:bottom="1440" w:left="1440" w:header="720" w:footer="720" w:gutter="0"/>
-      <w:cols w:space="720"/>
-      <w:docGrid w:linePitch="360"/>
+      <w:pgMar w:left="1440" w:right="1440" w:header="0" w:top="1440" w:footer="0" w:bottom="1440" w:gutter="0"/>
+      <w:pgNumType w:fmt="decimal"/>
+      <w:formProt w:val="false"/>
+      <w:textDirection w:val="lrTb"/>
+      <w:docGrid w:type="default" w:linePitch="360" w:charSpace="4294965247"/>
     </w:sectPr>
   </w:body>
 </w:document>
 </file>
 
 <file path=word/styles.xml><?xml version="1.0" encoding="utf-8"?>
-<w:styles xmlns:mc="http://schemas.openxmlformats.org/markup-compatibility/2006" xmlns:r="http://schemas.openxmlformats.org/officeDocument/2006/relationships" xmlns:w="http://schemas.openxmlformats.org/wordprocessingml/2006/main" xmlns:w14="http://schemas.microsoft.com/office/word/2010/wordml" xmlns:w15="http://schemas.microsoft.com/office/word/2012/wordml" xmlns:w16se="http://schemas.microsoft.com/office/word/2015/wordml/symex" mc:Ignorable="w14 w15 w16se">
+<w:styles xmlns:w="http://schemas.openxmlformats.org/wordprocessingml/2006/main" xmlns:w14="http://schemas.microsoft.com/office/word/2010/wordml" xmlns:mc="http://schemas.openxmlformats.org/markup-compatibility/2006" mc:Ignorable="w14">
   <w:docDefaults>
     <w:rPrDefault>
       <w:rPr>
-        <w:rFonts w:asciiTheme="minorHAnsi" w:eastAsiaTheme="minorHAnsi" w:hAnsiTheme="minorHAnsi" w:cstheme="minorBidi"/>
+        <w:rFonts w:ascii="Calibri" w:hAnsi="Calibri" w:eastAsia="Calibri" w:cs="" w:asciiTheme="minorHAnsi" w:cstheme="minorBidi" w:eastAsiaTheme="minorHAnsi" w:hAnsiTheme="minorHAnsi"/>
         <w:sz w:val="22"/>
         <w:szCs w:val="22"/>
         <w:lang w:val="en-US" w:eastAsia="en-US" w:bidi="ar-SA"/>
       </w:rPr>
     </w:rPrDefault>
     <w:pPrDefault>
-      <w:pPr>
-        <w:spacing w:after="160" w:line="259" w:lineRule="auto"/>
-      </w:pPr>
+      <w:pPr/>
     </w:pPrDefault>
   </w:docDefaults>
   <w:latentStyles w:defLockedState="0" w:defUIPriority="99" w:defSemiHidden="0" w:defUnhideWhenUsed="0" w:defQFormat="0" w:count="373">
     <w:lsdException w:name="Normal" w:uiPriority="0" w:qFormat="1"/>
     <w:lsdException w:name="heading 1" w:uiPriority="9" w:qFormat="1"/>
-    <w:lsdException w:name="heading 2" w:semiHidden="1" w:uiPriority="9" w:unhideWhenUsed="1" w:qFormat="1"/>
-    <w:lsdException w:name="heading 3" w:semiHidden="1" w:uiPriority="9" w:unhideWhenUsed="1" w:qFormat="1"/>
-    <w:lsdException w:name="heading 4" w:semiHidden="1" w:uiPriority="9" w:unhideWhenUsed="1" w:qFormat="1"/>
-    <w:lsdException w:name="heading 5" w:semiHidden="1" w:uiPriority="9" w:unhideWhenUsed="1" w:qFormat="1"/>
-    <w:lsdException w:name="heading 6" w:semiHidden="1" w:uiPriority="9" w:unhideWhenUsed="1" w:qFormat="1"/>
-    <w:lsdException w:name="heading 7" w:semiHidden="1" w:uiPriority="9" w:unhideWhenUsed="1" w:qFormat="1"/>
-    <w:lsdException w:name="heading 8" w:semiHidden="1" w:uiPriority="9" w:unhideWhenUsed="1" w:qFormat="1"/>
-    <w:lsdException w:name="heading 9" w:semiHidden="1" w:uiPriority="9" w:unhideWhenUsed="1" w:qFormat="1"/>
+    <w:lsdException w:name="heading 2" w:uiPriority="9" w:semiHidden="1" w:unhideWhenUsed="1" w:qFormat="1"/>
+    <w:lsdException w:name="heading 3" w:uiPriority="9" w:semiHidden="1" w:unhideWhenUsed="1" w:qFormat="1"/>
+    <w:lsdException w:name="heading 4" w:uiPriority="9" w:semiHidden="1" w:unhideWhenUsed="1" w:qFormat="1"/>
+    <w:lsdException w:name="heading 5" w:uiPriority="9" w:semiHidden="1" w:unhideWhenUsed="1" w:qFormat="1"/>
+    <w:lsdException w:name="heading 6" w:uiPriority="9" w:semiHidden="1" w:unhideWhenUsed="1" w:qFormat="1"/>
+    <w:lsdException w:name="heading 7" w:uiPriority="9" w:semiHidden="1" w:unhideWhenUsed="1" w:qFormat="1"/>
+    <w:lsdException w:name="heading 8" w:uiPriority="9" w:semiHidden="1" w:unhideWhenUsed="1" w:qFormat="1"/>
+    <w:lsdException w:name="heading 9" w:uiPriority="9" w:semiHidden="1" w:unhideWhenUsed="1" w:qFormat="1"/>
     <w:lsdException w:name="index 1" w:semiHidden="1" w:unhideWhenUsed="1"/>
     <w:lsdException w:name="index 2" w:semiHidden="1" w:unhideWhenUsed="1"/>
     <w:lsdException w:name="index 3" w:semiHidden="1" w:unhideWhenUsed="1"/>
@@ -516,22 +903,22 @@
     <w:lsdException w:name="index 7" w:semiHidden="1" w:unhideWhenUsed="1"/>
     <w:lsdException w:name="index 8" w:semiHidden="1" w:unhideWhenUsed="1"/>
     <w:lsdException w:name="index 9" w:semiHidden="1" w:unhideWhenUsed="1"/>
-    <w:lsdException w:name="toc 1" w:semiHidden="1" w:uiPriority="39" w:unhideWhenUsed="1"/>
-    <w:lsdException w:name="toc 2" w:semiHidden="1" w:uiPriority="39" w:unhideWhenUsed="1"/>
-    <w:lsdException w:name="toc 3" w:semiHidden="1" w:uiPriority="39" w:unhideWhenUsed="1"/>
-    <w:lsdException w:name="toc 4" w:semiHidden="1" w:uiPriority="39" w:unhideWhenUsed="1"/>
-    <w:lsdException w:name="toc 5" w:semiHidden="1" w:uiPriority="39" w:unhideWhenUsed="1"/>
-    <w:lsdException w:name="toc 6" w:semiHidden="1" w:uiPriority="39" w:unhideWhenUsed="1"/>
-    <w:lsdException w:name="toc 7" w:semiHidden="1" w:uiPriority="39" w:unhideWhenUsed="1"/>
-    <w:lsdException w:name="toc 8" w:semiHidden="1" w:uiPriority="39" w:unhideWhenUsed="1"/>
-    <w:lsdException w:name="toc 9" w:semiHidden="1" w:uiPriority="39" w:unhideWhenUsed="1"/>
+    <w:lsdException w:name="toc 1" w:uiPriority="39" w:semiHidden="1" w:unhideWhenUsed="1"/>
+    <w:lsdException w:name="toc 2" w:uiPriority="39" w:semiHidden="1" w:unhideWhenUsed="1"/>
+    <w:lsdException w:name="toc 3" w:uiPriority="39" w:semiHidden="1" w:unhideWhenUsed="1"/>
+    <w:lsdException w:name="toc 4" w:uiPriority="39" w:semiHidden="1" w:unhideWhenUsed="1"/>
+    <w:lsdException w:name="toc 5" w:uiPriority="39" w:semiHidden="1" w:unhideWhenUsed="1"/>
+    <w:lsdException w:name="toc 6" w:uiPriority="39" w:semiHidden="1" w:unhideWhenUsed="1"/>
+    <w:lsdException w:name="toc 7" w:uiPriority="39" w:semiHidden="1" w:unhideWhenUsed="1"/>
+    <w:lsdException w:name="toc 8" w:uiPriority="39" w:semiHidden="1" w:unhideWhenUsed="1"/>
+    <w:lsdException w:name="toc 9" w:uiPriority="39" w:semiHidden="1" w:unhideWhenUsed="1"/>
     <w:lsdException w:name="Normal Indent" w:semiHidden="1" w:unhideWhenUsed="1"/>
     <w:lsdException w:name="footnote text" w:semiHidden="1" w:unhideWhenUsed="1"/>
     <w:lsdException w:name="annotation text" w:semiHidden="1" w:unhideWhenUsed="1"/>
     <w:lsdException w:name="header" w:semiHidden="1" w:unhideWhenUsed="1"/>
     <w:lsdException w:name="footer" w:semiHidden="1" w:unhideWhenUsed="1"/>
     <w:lsdException w:name="index heading" w:semiHidden="1" w:unhideWhenUsed="1"/>
-    <w:lsdException w:name="caption" w:semiHidden="1" w:uiPriority="35" w:unhideWhenUsed="1" w:qFormat="1"/>
+    <w:lsdException w:name="caption" w:uiPriority="35" w:semiHidden="1" w:unhideWhenUsed="1" w:qFormat="1"/>
     <w:lsdException w:name="table of figures" w:semiHidden="1" w:unhideWhenUsed="1"/>
     <w:lsdException w:name="envelope address" w:semiHidden="1" w:unhideWhenUsed="1"/>
     <w:lsdException w:name="envelope return" w:semiHidden="1" w:unhideWhenUsed="1"/>
@@ -562,7 +949,7 @@
     <w:lsdException w:name="Title" w:uiPriority="10" w:qFormat="1"/>
     <w:lsdException w:name="Closing" w:semiHidden="1" w:unhideWhenUsed="1"/>
     <w:lsdException w:name="Signature" w:semiHidden="1" w:unhideWhenUsed="1"/>
-    <w:lsdException w:name="Default Paragraph Font" w:semiHidden="1" w:uiPriority="1" w:unhideWhenUsed="1"/>
+    <w:lsdException w:name="Default Paragraph Font" w:uiPriority="1" w:semiHidden="1" w:unhideWhenUsed="1"/>
     <w:lsdException w:name="Body Text" w:semiHidden="1" w:unhideWhenUsed="1"/>
     <w:lsdException w:name="Body Text Indent" w:semiHidden="1" w:unhideWhenUsed="1"/>
     <w:lsdException w:name="List Continue" w:semiHidden="1" w:unhideWhenUsed="1"/>
@@ -762,8 +1149,8 @@
     <w:lsdException w:name="Subtle Reference" w:uiPriority="31" w:qFormat="1"/>
     <w:lsdException w:name="Intense Reference" w:uiPriority="32" w:qFormat="1"/>
     <w:lsdException w:name="Book Title" w:uiPriority="33" w:qFormat="1"/>
-    <w:lsdException w:name="Bibliography" w:semiHidden="1" w:uiPriority="37" w:unhideWhenUsed="1"/>
-    <w:lsdException w:name="TOC Heading" w:semiHidden="1" w:uiPriority="39" w:unhideWhenUsed="1" w:qFormat="1"/>
+    <w:lsdException w:name="Bibliography" w:uiPriority="37" w:semiHidden="1" w:unhideWhenUsed="1"/>
+    <w:lsdException w:name="TOC Heading" w:uiPriority="39" w:semiHidden="1" w:unhideWhenUsed="1" w:qFormat="1"/>
     <w:lsdException w:name="Plain Table 1" w:uiPriority="41"/>
     <w:lsdException w:name="Plain Table 2" w:uiPriority="42"/>
     <w:lsdException w:name="Plain Table 3" w:uiPriority="43"/>
@@ -871,15 +1258,95 @@
     <w:lsdException w:name="Mention" w:semiHidden="1" w:unhideWhenUsed="1"/>
     <w:lsdException w:name="Smart Hyperlink" w:semiHidden="1" w:unhideWhenUsed="1"/>
   </w:latentStyles>
-  <w:style w:type="paragraph" w:default="1" w:styleId="Normal">
+  <w:style w:type="paragraph" w:styleId="Normal" w:default="1">
     <w:name w:val="Normal"/>
     <w:qFormat/>
+    <w:pPr>
+      <w:widowControl/>
+      <w:bidi w:val="0"/>
+      <w:spacing w:lineRule="auto" w:line="259" w:before="0" w:after="160"/>
+      <w:jc w:val="left"/>
+    </w:pPr>
+    <w:rPr>
+      <w:rFonts w:ascii="Calibri" w:hAnsi="Calibri" w:eastAsia="Calibri" w:cs="" w:asciiTheme="minorHAnsi" w:cstheme="minorBidi" w:eastAsiaTheme="minorHAnsi" w:hAnsiTheme="minorHAnsi"/>
+      <w:color w:val="auto"/>
+      <w:sz w:val="22"/>
+      <w:szCs w:val="22"/>
+      <w:lang w:val="en-US" w:eastAsia="en-US" w:bidi="ar-SA"/>
+    </w:rPr>
   </w:style>
-  <w:style w:type="character" w:default="1" w:styleId="DefaultParagraphFont">
+  <w:style w:type="character" w:styleId="DefaultParagraphFont" w:default="1">
     <w:name w:val="Default Paragraph Font"/>
     <w:uiPriority w:val="1"/>
     <w:semiHidden/>
     <w:unhideWhenUsed/>
+    <w:qFormat/>
+    <w:rPr/>
+  </w:style>
+  <w:style w:type="paragraph" w:styleId="Heading">
+    <w:name w:val="Heading"/>
+    <w:basedOn w:val="Normal"/>
+    <w:next w:val="TextBody"/>
+    <w:qFormat/>
+    <w:pPr>
+      <w:keepNext/>
+      <w:spacing w:before="240" w:after="120"/>
+    </w:pPr>
+    <w:rPr>
+      <w:rFonts w:ascii="Liberation Sans" w:hAnsi="Liberation Sans" w:eastAsia="Microsoft YaHei" w:cs="Arial Unicode MS"/>
+      <w:sz w:val="28"/>
+      <w:szCs w:val="28"/>
+    </w:rPr>
+  </w:style>
+  <w:style w:type="paragraph" w:styleId="TextBody">
+    <w:name w:val="Body Text"/>
+    <w:basedOn w:val="Normal"/>
+    <w:pPr>
+      <w:spacing w:lineRule="auto" w:line="288" w:before="0" w:after="140"/>
+    </w:pPr>
+    <w:rPr/>
+  </w:style>
+  <w:style w:type="paragraph" w:styleId="List">
+    <w:name w:val="List"/>
+    <w:basedOn w:val="TextBody"/>
+    <w:pPr/>
+    <w:rPr>
+      <w:rFonts w:cs="Arial Unicode MS"/>
+    </w:rPr>
+  </w:style>
+  <w:style w:type="paragraph" w:styleId="Caption">
+    <w:name w:val="Caption"/>
+    <w:basedOn w:val="Normal"/>
+    <w:qFormat/>
+    <w:pPr>
+      <w:suppressLineNumbers/>
+      <w:spacing w:before="120" w:after="120"/>
+    </w:pPr>
+    <w:rPr>
+      <w:rFonts w:cs="Arial Unicode MS"/>
+      <w:i/>
+      <w:iCs/>
+      <w:sz w:val="24"/>
+      <w:szCs w:val="24"/>
+    </w:rPr>
+  </w:style>
+  <w:style w:type="paragraph" w:styleId="Index">
+    <w:name w:val="Index"/>
+    <w:basedOn w:val="Normal"/>
+    <w:qFormat/>
+    <w:pPr>
+      <w:suppressLineNumbers/>
+    </w:pPr>
+    <w:rPr>
+      <w:rFonts w:cs="Arial Unicode MS"/>
+    </w:rPr>
+  </w:style>
+  <w:style w:type="numbering" w:styleId="NoList" w:default="1">
+    <w:name w:val="No List"/>
+    <w:uiPriority w:val="99"/>
+    <w:semiHidden/>
+    <w:unhideWhenUsed/>
+    <w:qFormat/>
   </w:style>
   <w:style w:type="table" w:default="1" w:styleId="TableNormal">
     <w:name w:val="Normal Table"/>
@@ -896,28 +1363,22 @@
       </w:tblCellMar>
     </w:tblPr>
   </w:style>
-  <w:style w:type="numbering" w:default="1" w:styleId="NoList">
-    <w:name w:val="No List"/>
-    <w:uiPriority w:val="99"/>
-    <w:semiHidden/>
-    <w:unhideWhenUsed/>
-  </w:style>
   <w:style w:type="table" w:styleId="TableGrid">
     <w:name w:val="Table Grid"/>
     <w:basedOn w:val="TableNormal"/>
     <w:uiPriority w:val="39"/>
-    <w:rsid w:val="00B706AA"/>
+    <w:rsid w:val="00b706aa"/>
     <w:pPr>
       <w:spacing w:after="0" w:line="240" w:lineRule="auto"/>
     </w:pPr>
     <w:tblPr>
       <w:tblBorders>
-        <w:top w:val="single" w:sz="4" w:space="0" w:color="auto"/>
-        <w:left w:val="single" w:sz="4" w:space="0" w:color="auto"/>
-        <w:bottom w:val="single" w:sz="4" w:space="0" w:color="auto"/>
-        <w:right w:val="single" w:sz="4" w:space="0" w:color="auto"/>
-        <w:insideH w:val="single" w:sz="4" w:space="0" w:color="auto"/>
-        <w:insideV w:val="single" w:sz="4" w:space="0" w:color="auto"/>
+        <w:top w:val="single" w:color="auto" w:sz="4" w:space="0"/>
+        <w:left w:val="single" w:color="auto" w:sz="4" w:space="0"/>
+        <w:bottom w:val="single" w:color="auto" w:sz="4" w:space="0"/>
+        <w:right w:val="single" w:color="auto" w:sz="4" w:space="0"/>
+        <w:insideH w:val="single" w:color="auto" w:sz="4" w:space="0"/>
+        <w:insideV w:val="single" w:color="auto" w:sz="4" w:space="0"/>
       </w:tblBorders>
     </w:tblPr>
   </w:style>

</xml_diff>